<commit_message>
CICD workflows and test
</commit_message>
<xml_diff>
--- a/Continuous Integration and Continuous Delivery.docx
+++ b/Continuous Integration and Continuous Delivery.docx
@@ -452,6 +452,242 @@
         <w:t xml:space="preserve"> </w:t>
       </w:r>
     </w:p>
+    <w:p>
+      <w:r>
+        <w:lastRenderedPageBreak/>
+        <w:drawing>
+          <wp:inline distT="0" distB="0" distL="0" distR="0" wp14:anchorId="6B9F9FFF" wp14:editId="7CCB702F">
+            <wp:extent cx="5731510" cy="3955415"/>
+            <wp:effectExtent l="0" t="0" r="2540" b="6985"/>
+            <wp:docPr id="2073175414" name="Obraz 1" descr="Obraz zawierający tekst, zrzut ekranu, oprogramowanie, Oprogramowanie multimedialne&#10;&#10;Opis wygenerowany automatycznie"/>
+            <wp:cNvGraphicFramePr>
+              <a:graphicFrameLocks xmlns:a="http://schemas.openxmlformats.org/drawingml/2006/main" noChangeAspect="1"/>
+            </wp:cNvGraphicFramePr>
+            <a:graphic xmlns:a="http://schemas.openxmlformats.org/drawingml/2006/main">
+              <a:graphicData uri="http://schemas.openxmlformats.org/drawingml/2006/picture">
+                <pic:pic xmlns:pic="http://schemas.openxmlformats.org/drawingml/2006/picture">
+                  <pic:nvPicPr>
+                    <pic:cNvPr id="2073175414" name="Obraz 1" descr="Obraz zawierający tekst, zrzut ekranu, oprogramowanie, Oprogramowanie multimedialne&#10;&#10;Opis wygenerowany automatycznie"/>
+                    <pic:cNvPicPr/>
+                  </pic:nvPicPr>
+                  <pic:blipFill>
+                    <a:blip r:embed="rId15"/>
+                    <a:stretch>
+                      <a:fillRect/>
+                    </a:stretch>
+                  </pic:blipFill>
+                  <pic:spPr>
+                    <a:xfrm>
+                      <a:off x="0" y="0"/>
+                      <a:ext cx="5731510" cy="3955415"/>
+                    </a:xfrm>
+                    <a:prstGeom prst="rect">
+                      <a:avLst/>
+                    </a:prstGeom>
+                  </pic:spPr>
+                </pic:pic>
+              </a:graphicData>
+            </a:graphic>
+          </wp:inline>
+        </w:drawing>
+      </w:r>
+      <w:r>
+        <w:drawing>
+          <wp:inline distT="0" distB="0" distL="0" distR="0" wp14:anchorId="24C6CA68" wp14:editId="2E99A51F">
+            <wp:extent cx="5731510" cy="3491865"/>
+            <wp:effectExtent l="0" t="0" r="2540" b="0"/>
+            <wp:docPr id="1654570641" name="Obraz 1" descr="Obraz zawierający tekst, zrzut ekranu, oprogramowanie, Oprogramowanie multimedialne&#10;&#10;Opis wygenerowany automatycznie"/>
+            <wp:cNvGraphicFramePr>
+              <a:graphicFrameLocks xmlns:a="http://schemas.openxmlformats.org/drawingml/2006/main" noChangeAspect="1"/>
+            </wp:cNvGraphicFramePr>
+            <a:graphic xmlns:a="http://schemas.openxmlformats.org/drawingml/2006/main">
+              <a:graphicData uri="http://schemas.openxmlformats.org/drawingml/2006/picture">
+                <pic:pic xmlns:pic="http://schemas.openxmlformats.org/drawingml/2006/picture">
+                  <pic:nvPicPr>
+                    <pic:cNvPr id="1654570641" name="Obraz 1" descr="Obraz zawierający tekst, zrzut ekranu, oprogramowanie, Oprogramowanie multimedialne&#10;&#10;Opis wygenerowany automatycznie"/>
+                    <pic:cNvPicPr/>
+                  </pic:nvPicPr>
+                  <pic:blipFill>
+                    <a:blip r:embed="rId16"/>
+                    <a:stretch>
+                      <a:fillRect/>
+                    </a:stretch>
+                  </pic:blipFill>
+                  <pic:spPr>
+                    <a:xfrm>
+                      <a:off x="0" y="0"/>
+                      <a:ext cx="5731510" cy="3491865"/>
+                    </a:xfrm>
+                    <a:prstGeom prst="rect">
+                      <a:avLst/>
+                    </a:prstGeom>
+                  </pic:spPr>
+                </pic:pic>
+              </a:graphicData>
+            </a:graphic>
+          </wp:inline>
+        </w:drawing>
+      </w:r>
+    </w:p>
+    <w:p>
+      <w:r>
+        <w:lastRenderedPageBreak/>
+        <w:t>Running TESTS</w:t>
+      </w:r>
+      <w:r>
+        <w:drawing>
+          <wp:inline distT="0" distB="0" distL="0" distR="0" wp14:anchorId="09B85DCC" wp14:editId="47E9D209">
+            <wp:extent cx="5731510" cy="4577080"/>
+            <wp:effectExtent l="0" t="0" r="2540" b="0"/>
+            <wp:docPr id="1107766845" name="Obraz 1" descr="Obraz zawierający tekst, zrzut ekranu, Czcionka&#10;&#10;Opis wygenerowany automatycznie"/>
+            <wp:cNvGraphicFramePr>
+              <a:graphicFrameLocks xmlns:a="http://schemas.openxmlformats.org/drawingml/2006/main" noChangeAspect="1"/>
+            </wp:cNvGraphicFramePr>
+            <a:graphic xmlns:a="http://schemas.openxmlformats.org/drawingml/2006/main">
+              <a:graphicData uri="http://schemas.openxmlformats.org/drawingml/2006/picture">
+                <pic:pic xmlns:pic="http://schemas.openxmlformats.org/drawingml/2006/picture">
+                  <pic:nvPicPr>
+                    <pic:cNvPr id="1107766845" name="Obraz 1" descr="Obraz zawierający tekst, zrzut ekranu, Czcionka&#10;&#10;Opis wygenerowany automatycznie"/>
+                    <pic:cNvPicPr/>
+                  </pic:nvPicPr>
+                  <pic:blipFill>
+                    <a:blip r:embed="rId17"/>
+                    <a:stretch>
+                      <a:fillRect/>
+                    </a:stretch>
+                  </pic:blipFill>
+                  <pic:spPr>
+                    <a:xfrm>
+                      <a:off x="0" y="0"/>
+                      <a:ext cx="5731510" cy="4577080"/>
+                    </a:xfrm>
+                    <a:prstGeom prst="rect">
+                      <a:avLst/>
+                    </a:prstGeom>
+                  </pic:spPr>
+                </pic:pic>
+              </a:graphicData>
+            </a:graphic>
+          </wp:inline>
+        </w:drawing>
+      </w:r>
+      <w:r>
+        <w:drawing>
+          <wp:inline distT="0" distB="0" distL="0" distR="0" wp14:anchorId="064480BE" wp14:editId="44B2CFD1">
+            <wp:extent cx="5731510" cy="1829435"/>
+            <wp:effectExtent l="0" t="0" r="2540" b="0"/>
+            <wp:docPr id="1367949141" name="Obraz 1" descr="Obraz zawierający tekst, zrzut ekranu, Czcionka&#10;&#10;Opis wygenerowany automatycznie"/>
+            <wp:cNvGraphicFramePr>
+              <a:graphicFrameLocks xmlns:a="http://schemas.openxmlformats.org/drawingml/2006/main" noChangeAspect="1"/>
+            </wp:cNvGraphicFramePr>
+            <a:graphic xmlns:a="http://schemas.openxmlformats.org/drawingml/2006/main">
+              <a:graphicData uri="http://schemas.openxmlformats.org/drawingml/2006/picture">
+                <pic:pic xmlns:pic="http://schemas.openxmlformats.org/drawingml/2006/picture">
+                  <pic:nvPicPr>
+                    <pic:cNvPr id="1367949141" name="Obraz 1" descr="Obraz zawierający tekst, zrzut ekranu, Czcionka&#10;&#10;Opis wygenerowany automatycznie"/>
+                    <pic:cNvPicPr/>
+                  </pic:nvPicPr>
+                  <pic:blipFill>
+                    <a:blip r:embed="rId18"/>
+                    <a:stretch>
+                      <a:fillRect/>
+                    </a:stretch>
+                  </pic:blipFill>
+                  <pic:spPr>
+                    <a:xfrm>
+                      <a:off x="0" y="0"/>
+                      <a:ext cx="5731510" cy="1829435"/>
+                    </a:xfrm>
+                    <a:prstGeom prst="rect">
+                      <a:avLst/>
+                    </a:prstGeom>
+                  </pic:spPr>
+                </pic:pic>
+              </a:graphicData>
+            </a:graphic>
+          </wp:inline>
+        </w:drawing>
+      </w:r>
+    </w:p>
+    <w:p>
+      <w:r>
+        <w:lastRenderedPageBreak/>
+        <w:drawing>
+          <wp:inline distT="0" distB="0" distL="0" distR="0" wp14:anchorId="28A50B4A" wp14:editId="0EFAE4C5">
+            <wp:extent cx="5731510" cy="2786380"/>
+            <wp:effectExtent l="0" t="0" r="2540" b="0"/>
+            <wp:docPr id="1374013719" name="Obraz 1" descr="Obraz zawierający tekst, zrzut ekranu, Czcionka&#10;&#10;Opis wygenerowany automatycznie"/>
+            <wp:cNvGraphicFramePr>
+              <a:graphicFrameLocks xmlns:a="http://schemas.openxmlformats.org/drawingml/2006/main" noChangeAspect="1"/>
+            </wp:cNvGraphicFramePr>
+            <a:graphic xmlns:a="http://schemas.openxmlformats.org/drawingml/2006/main">
+              <a:graphicData uri="http://schemas.openxmlformats.org/drawingml/2006/picture">
+                <pic:pic xmlns:pic="http://schemas.openxmlformats.org/drawingml/2006/picture">
+                  <pic:nvPicPr>
+                    <pic:cNvPr id="1374013719" name="Obraz 1" descr="Obraz zawierający tekst, zrzut ekranu, Czcionka&#10;&#10;Opis wygenerowany automatycznie"/>
+                    <pic:cNvPicPr/>
+                  </pic:nvPicPr>
+                  <pic:blipFill>
+                    <a:blip r:embed="rId19"/>
+                    <a:stretch>
+                      <a:fillRect/>
+                    </a:stretch>
+                  </pic:blipFill>
+                  <pic:spPr>
+                    <a:xfrm>
+                      <a:off x="0" y="0"/>
+                      <a:ext cx="5731510" cy="2786380"/>
+                    </a:xfrm>
+                    <a:prstGeom prst="rect">
+                      <a:avLst/>
+                    </a:prstGeom>
+                  </pic:spPr>
+                </pic:pic>
+              </a:graphicData>
+            </a:graphic>
+          </wp:inline>
+        </w:drawing>
+      </w:r>
+    </w:p>
+    <w:p>
+      <w:r>
+        <w:drawing>
+          <wp:inline distT="0" distB="0" distL="0" distR="0" wp14:anchorId="3898BC10" wp14:editId="4759CAD7">
+            <wp:extent cx="5731510" cy="2555240"/>
+            <wp:effectExtent l="0" t="0" r="2540" b="0"/>
+            <wp:docPr id="79292554" name="Obraz 1" descr="Obraz zawierający tekst, zrzut ekranu, Czcionka&#10;&#10;Opis wygenerowany automatycznie"/>
+            <wp:cNvGraphicFramePr>
+              <a:graphicFrameLocks xmlns:a="http://schemas.openxmlformats.org/drawingml/2006/main" noChangeAspect="1"/>
+            </wp:cNvGraphicFramePr>
+            <a:graphic xmlns:a="http://schemas.openxmlformats.org/drawingml/2006/main">
+              <a:graphicData uri="http://schemas.openxmlformats.org/drawingml/2006/picture">
+                <pic:pic xmlns:pic="http://schemas.openxmlformats.org/drawingml/2006/picture">
+                  <pic:nvPicPr>
+                    <pic:cNvPr id="79292554" name="Obraz 1" descr="Obraz zawierający tekst, zrzut ekranu, Czcionka&#10;&#10;Opis wygenerowany automatycznie"/>
+                    <pic:cNvPicPr/>
+                  </pic:nvPicPr>
+                  <pic:blipFill>
+                    <a:blip r:embed="rId20"/>
+                    <a:stretch>
+                      <a:fillRect/>
+                    </a:stretch>
+                  </pic:blipFill>
+                  <pic:spPr>
+                    <a:xfrm>
+                      <a:off x="0" y="0"/>
+                      <a:ext cx="5731510" cy="2555240"/>
+                    </a:xfrm>
+                    <a:prstGeom prst="rect">
+                      <a:avLst/>
+                    </a:prstGeom>
+                  </pic:spPr>
+                </pic:pic>
+              </a:graphicData>
+            </a:graphic>
+          </wp:inline>
+        </w:drawing>
+      </w:r>
+    </w:p>
     <w:sectPr>
       <w:pgSz w:w="11906" w:h="16838"/>
       <w:pgMar w:top="1440" w:right="1440" w:bottom="1440" w:left="1440" w:header="708" w:footer="708" w:gutter="0"/>

</xml_diff>

<commit_message>
CICD Linting and Security checking
</commit_message>
<xml_diff>
--- a/Continuous Integration and Continuous Delivery.docx
+++ b/Continuous Integration and Continuous Delivery.docx
@@ -536,9 +536,14 @@
       </w:r>
     </w:p>
     <w:p>
+      <w:proofErr w:type="spellStart"/>
       <w:r>
         <w:lastRenderedPageBreak/>
-        <w:t>Running TESTS</w:t>
+        <w:t>Running</w:t>
+      </w:r>
+      <w:proofErr w:type="spellEnd"/>
+      <w:r>
+        <w:t xml:space="preserve"> TESTS</w:t>
       </w:r>
       <w:r>
         <w:rPr>
@@ -707,6 +712,9 @@
         </w:drawing>
       </w:r>
       <w:r>
+        <w:rPr>
+          <w:noProof/>
+        </w:rPr>
         <w:lastRenderedPageBreak/>
         <w:drawing>
           <wp:inline distT="0" distB="0" distL="0" distR="0" wp14:anchorId="2EC325EA" wp14:editId="7AE3BD4B">
@@ -745,6 +753,9 @@
         </w:drawing>
       </w:r>
       <w:r>
+        <w:rPr>
+          <w:noProof/>
+        </w:rPr>
         <w:lastRenderedPageBreak/>
         <w:drawing>
           <wp:inline distT="0" distB="0" distL="0" distR="0" wp14:anchorId="2944ED73" wp14:editId="4DC2537E">
@@ -783,6 +794,9 @@
         </w:drawing>
       </w:r>
       <w:r>
+        <w:rPr>
+          <w:noProof/>
+        </w:rPr>
         <w:lastRenderedPageBreak/>
         <w:drawing>
           <wp:inline distT="0" distB="0" distL="0" distR="0" wp14:anchorId="5B1BF2B4" wp14:editId="1115B141">
@@ -821,6 +835,9 @@
         </w:drawing>
       </w:r>
       <w:r>
+        <w:rPr>
+          <w:noProof/>
+        </w:rPr>
         <w:drawing>
           <wp:inline distT="0" distB="0" distL="0" distR="0" wp14:anchorId="3ECC0179" wp14:editId="122697B0">
             <wp:extent cx="1711075" cy="3714750"/>
@@ -846,6 +863,198 @@
                     <a:xfrm>
                       <a:off x="0" y="0"/>
                       <a:ext cx="1712654" cy="3718179"/>
+                    </a:xfrm>
+                    <a:prstGeom prst="rect">
+                      <a:avLst/>
+                    </a:prstGeom>
+                  </pic:spPr>
+                </pic:pic>
+              </a:graphicData>
+            </a:graphic>
+          </wp:inline>
+        </w:drawing>
+      </w:r>
+    </w:p>
+    <w:p>
+      <w:r>
+        <w:lastRenderedPageBreak/>
+        <w:drawing>
+          <wp:inline distT="0" distB="0" distL="0" distR="0" wp14:anchorId="50F27818" wp14:editId="544DC220">
+            <wp:extent cx="5731510" cy="8655685"/>
+            <wp:effectExtent l="0" t="0" r="2540" b="0"/>
+            <wp:docPr id="925694213" name="Obraz 1" descr="Obraz zawierający tekst, zrzut ekranu, oprogramowanie&#10;&#10;Opis wygenerowany automatycznie"/>
+            <wp:cNvGraphicFramePr>
+              <a:graphicFrameLocks xmlns:a="http://schemas.openxmlformats.org/drawingml/2006/main" noChangeAspect="1"/>
+            </wp:cNvGraphicFramePr>
+            <a:graphic xmlns:a="http://schemas.openxmlformats.org/drawingml/2006/main">
+              <a:graphicData uri="http://schemas.openxmlformats.org/drawingml/2006/picture">
+                <pic:pic xmlns:pic="http://schemas.openxmlformats.org/drawingml/2006/picture">
+                  <pic:nvPicPr>
+                    <pic:cNvPr id="925694213" name="Obraz 1" descr="Obraz zawierający tekst, zrzut ekranu, oprogramowanie&#10;&#10;Opis wygenerowany automatycznie"/>
+                    <pic:cNvPicPr/>
+                  </pic:nvPicPr>
+                  <pic:blipFill>
+                    <a:blip r:embed="rId25"/>
+                    <a:stretch>
+                      <a:fillRect/>
+                    </a:stretch>
+                  </pic:blipFill>
+                  <pic:spPr>
+                    <a:xfrm>
+                      <a:off x="0" y="0"/>
+                      <a:ext cx="5731510" cy="8655685"/>
+                    </a:xfrm>
+                    <a:prstGeom prst="rect">
+                      <a:avLst/>
+                    </a:prstGeom>
+                  </pic:spPr>
+                </pic:pic>
+              </a:graphicData>
+            </a:graphic>
+          </wp:inline>
+        </w:drawing>
+      </w:r>
+      <w:r>
+        <w:lastRenderedPageBreak/>
+        <w:drawing>
+          <wp:inline distT="0" distB="0" distL="0" distR="0" wp14:anchorId="68B7A267" wp14:editId="3CE88E24">
+            <wp:extent cx="5731510" cy="1957705"/>
+            <wp:effectExtent l="0" t="0" r="2540" b="4445"/>
+            <wp:docPr id="1663165963" name="Obraz 1" descr="Obraz zawierający tekst, zrzut ekranu, Czcionka&#10;&#10;Opis wygenerowany automatycznie"/>
+            <wp:cNvGraphicFramePr>
+              <a:graphicFrameLocks xmlns:a="http://schemas.openxmlformats.org/drawingml/2006/main" noChangeAspect="1"/>
+            </wp:cNvGraphicFramePr>
+            <a:graphic xmlns:a="http://schemas.openxmlformats.org/drawingml/2006/main">
+              <a:graphicData uri="http://schemas.openxmlformats.org/drawingml/2006/picture">
+                <pic:pic xmlns:pic="http://schemas.openxmlformats.org/drawingml/2006/picture">
+                  <pic:nvPicPr>
+                    <pic:cNvPr id="1663165963" name="Obraz 1" descr="Obraz zawierający tekst, zrzut ekranu, Czcionka&#10;&#10;Opis wygenerowany automatycznie"/>
+                    <pic:cNvPicPr/>
+                  </pic:nvPicPr>
+                  <pic:blipFill>
+                    <a:blip r:embed="rId26"/>
+                    <a:stretch>
+                      <a:fillRect/>
+                    </a:stretch>
+                  </pic:blipFill>
+                  <pic:spPr>
+                    <a:xfrm>
+                      <a:off x="0" y="0"/>
+                      <a:ext cx="5731510" cy="1957705"/>
+                    </a:xfrm>
+                    <a:prstGeom prst="rect">
+                      <a:avLst/>
+                    </a:prstGeom>
+                  </pic:spPr>
+                </pic:pic>
+              </a:graphicData>
+            </a:graphic>
+          </wp:inline>
+        </w:drawing>
+      </w:r>
+      <w:r>
+        <w:drawing>
+          <wp:inline distT="0" distB="0" distL="0" distR="0" wp14:anchorId="14ADA933" wp14:editId="1DDEF6F1">
+            <wp:extent cx="5731510" cy="2888615"/>
+            <wp:effectExtent l="0" t="0" r="2540" b="6985"/>
+            <wp:docPr id="1039568103" name="Obraz 1" descr="Obraz zawierający tekst, zrzut ekranu, oprogramowanie, Oprogramowanie multimedialne&#10;&#10;Opis wygenerowany automatycznie"/>
+            <wp:cNvGraphicFramePr>
+              <a:graphicFrameLocks xmlns:a="http://schemas.openxmlformats.org/drawingml/2006/main" noChangeAspect="1"/>
+            </wp:cNvGraphicFramePr>
+            <a:graphic xmlns:a="http://schemas.openxmlformats.org/drawingml/2006/main">
+              <a:graphicData uri="http://schemas.openxmlformats.org/drawingml/2006/picture">
+                <pic:pic xmlns:pic="http://schemas.openxmlformats.org/drawingml/2006/picture">
+                  <pic:nvPicPr>
+                    <pic:cNvPr id="1039568103" name="Obraz 1" descr="Obraz zawierający tekst, zrzut ekranu, oprogramowanie, Oprogramowanie multimedialne&#10;&#10;Opis wygenerowany automatycznie"/>
+                    <pic:cNvPicPr/>
+                  </pic:nvPicPr>
+                  <pic:blipFill>
+                    <a:blip r:embed="rId27"/>
+                    <a:stretch>
+                      <a:fillRect/>
+                    </a:stretch>
+                  </pic:blipFill>
+                  <pic:spPr>
+                    <a:xfrm>
+                      <a:off x="0" y="0"/>
+                      <a:ext cx="5731510" cy="2888615"/>
+                    </a:xfrm>
+                    <a:prstGeom prst="rect">
+                      <a:avLst/>
+                    </a:prstGeom>
+                  </pic:spPr>
+                </pic:pic>
+              </a:graphicData>
+            </a:graphic>
+          </wp:inline>
+        </w:drawing>
+      </w:r>
+      <w:r>
+        <w:drawing>
+          <wp:inline distT="0" distB="0" distL="0" distR="0" wp14:anchorId="0FC8B6DA" wp14:editId="32827BFA">
+            <wp:extent cx="5731510" cy="3282315"/>
+            <wp:effectExtent l="0" t="0" r="2540" b="0"/>
+            <wp:docPr id="489085931" name="Obraz 1" descr="Obraz zawierający tekst, zrzut ekranu, Czcionka, oprogramowanie&#10;&#10;Opis wygenerowany automatycznie"/>
+            <wp:cNvGraphicFramePr>
+              <a:graphicFrameLocks xmlns:a="http://schemas.openxmlformats.org/drawingml/2006/main" noChangeAspect="1"/>
+            </wp:cNvGraphicFramePr>
+            <a:graphic xmlns:a="http://schemas.openxmlformats.org/drawingml/2006/main">
+              <a:graphicData uri="http://schemas.openxmlformats.org/drawingml/2006/picture">
+                <pic:pic xmlns:pic="http://schemas.openxmlformats.org/drawingml/2006/picture">
+                  <pic:nvPicPr>
+                    <pic:cNvPr id="489085931" name="Obraz 1" descr="Obraz zawierający tekst, zrzut ekranu, Czcionka, oprogramowanie&#10;&#10;Opis wygenerowany automatycznie"/>
+                    <pic:cNvPicPr/>
+                  </pic:nvPicPr>
+                  <pic:blipFill>
+                    <a:blip r:embed="rId28"/>
+                    <a:stretch>
+                      <a:fillRect/>
+                    </a:stretch>
+                  </pic:blipFill>
+                  <pic:spPr>
+                    <a:xfrm>
+                      <a:off x="0" y="0"/>
+                      <a:ext cx="5731510" cy="3282315"/>
+                    </a:xfrm>
+                    <a:prstGeom prst="rect">
+                      <a:avLst/>
+                    </a:prstGeom>
+                  </pic:spPr>
+                </pic:pic>
+              </a:graphicData>
+            </a:graphic>
+          </wp:inline>
+        </w:drawing>
+      </w:r>
+    </w:p>
+    <w:p>
+      <w:r>
+        <w:lastRenderedPageBreak/>
+        <w:drawing>
+          <wp:inline distT="0" distB="0" distL="0" distR="0" wp14:anchorId="751A78DD" wp14:editId="34B59DF9">
+            <wp:extent cx="5731510" cy="1821180"/>
+            <wp:effectExtent l="0" t="0" r="2540" b="7620"/>
+            <wp:docPr id="608824472" name="Obraz 1" descr="Obraz zawierający tekst, zrzut ekranu, Czcionka&#10;&#10;Opis wygenerowany automatycznie"/>
+            <wp:cNvGraphicFramePr>
+              <a:graphicFrameLocks xmlns:a="http://schemas.openxmlformats.org/drawingml/2006/main" noChangeAspect="1"/>
+            </wp:cNvGraphicFramePr>
+            <a:graphic xmlns:a="http://schemas.openxmlformats.org/drawingml/2006/main">
+              <a:graphicData uri="http://schemas.openxmlformats.org/drawingml/2006/picture">
+                <pic:pic xmlns:pic="http://schemas.openxmlformats.org/drawingml/2006/picture">
+                  <pic:nvPicPr>
+                    <pic:cNvPr id="608824472" name="Obraz 1" descr="Obraz zawierający tekst, zrzut ekranu, Czcionka&#10;&#10;Opis wygenerowany automatycznie"/>
+                    <pic:cNvPicPr/>
+                  </pic:nvPicPr>
+                  <pic:blipFill>
+                    <a:blip r:embed="rId29"/>
+                    <a:stretch>
+                      <a:fillRect/>
+                    </a:stretch>
+                  </pic:blipFill>
+                  <pic:spPr>
+                    <a:xfrm>
+                      <a:off x="0" y="0"/>
+                      <a:ext cx="5731510" cy="1821180"/>
                     </a:xfrm>
                     <a:prstGeom prst="rect">
                       <a:avLst/>

</xml_diff>

<commit_message>
Updated with full CD: build, deploy, migrations
</commit_message>
<xml_diff>
--- a/Continuous Integration and Continuous Delivery.docx
+++ b/Continuous Integration and Continuous Delivery.docx
@@ -1079,6 +1079,48 @@
     </w:p>
     <w:p>
       <w:r>
+        <w:rPr>
+          <w:noProof/>
+        </w:rPr>
+        <w:drawing>
+          <wp:inline distT="0" distB="0" distL="0" distR="0" wp14:anchorId="5830F783" wp14:editId="3D0E93D8">
+            <wp:extent cx="5731510" cy="1412875"/>
+            <wp:effectExtent l="0" t="0" r="2540" b="0"/>
+            <wp:docPr id="1104600337" name="Picture 1" descr="A screenshot of a computer&#10;&#10;Description automatically generated"/>
+            <wp:cNvGraphicFramePr>
+              <a:graphicFrameLocks xmlns:a="http://schemas.openxmlformats.org/drawingml/2006/main" noChangeAspect="1"/>
+            </wp:cNvGraphicFramePr>
+            <a:graphic xmlns:a="http://schemas.openxmlformats.org/drawingml/2006/main">
+              <a:graphicData uri="http://schemas.openxmlformats.org/drawingml/2006/picture">
+                <pic:pic xmlns:pic="http://schemas.openxmlformats.org/drawingml/2006/picture">
+                  <pic:nvPicPr>
+                    <pic:cNvPr id="1104600337" name="Picture 1" descr="A screenshot of a computer&#10;&#10;Description automatically generated"/>
+                    <pic:cNvPicPr/>
+                  </pic:nvPicPr>
+                  <pic:blipFill>
+                    <a:blip r:embed="rId30"/>
+                    <a:stretch>
+                      <a:fillRect/>
+                    </a:stretch>
+                  </pic:blipFill>
+                  <pic:spPr>
+                    <a:xfrm>
+                      <a:off x="0" y="0"/>
+                      <a:ext cx="5731510" cy="1412875"/>
+                    </a:xfrm>
+                    <a:prstGeom prst="rect">
+                      <a:avLst/>
+                    </a:prstGeom>
+                  </pic:spPr>
+                </pic:pic>
+              </a:graphicData>
+            </a:graphic>
+          </wp:inline>
+        </w:drawing>
+      </w:r>
+    </w:p>
+    <w:p>
+      <w:r>
         <w:t>CD with docker</w:t>
       </w:r>
     </w:p>
@@ -1103,7 +1145,7 @@
                     <pic:cNvPicPr/>
                   </pic:nvPicPr>
                   <pic:blipFill>
-                    <a:blip r:embed="rId30"/>
+                    <a:blip r:embed="rId31"/>
                     <a:stretch>
                       <a:fillRect/>
                     </a:stretch>
@@ -1126,9 +1168,821 @@
     </w:p>
     <w:p>
       <w:r>
-        <w:t>Small test</w:t>
+        <w:rPr>
+          <w:noProof/>
+        </w:rPr>
+        <w:lastRenderedPageBreak/>
+        <w:drawing>
+          <wp:inline distT="0" distB="0" distL="0" distR="0" wp14:anchorId="452C1F03" wp14:editId="60AC711A">
+            <wp:extent cx="5731510" cy="855980"/>
+            <wp:effectExtent l="0" t="0" r="2540" b="1270"/>
+            <wp:docPr id="2138860035" name="Picture 1" descr="A black and white text&#10;&#10;Description automatically generated"/>
+            <wp:cNvGraphicFramePr>
+              <a:graphicFrameLocks xmlns:a="http://schemas.openxmlformats.org/drawingml/2006/main" noChangeAspect="1"/>
+            </wp:cNvGraphicFramePr>
+            <a:graphic xmlns:a="http://schemas.openxmlformats.org/drawingml/2006/main">
+              <a:graphicData uri="http://schemas.openxmlformats.org/drawingml/2006/picture">
+                <pic:pic xmlns:pic="http://schemas.openxmlformats.org/drawingml/2006/picture">
+                  <pic:nvPicPr>
+                    <pic:cNvPr id="2138860035" name="Picture 1" descr="A black and white text&#10;&#10;Description automatically generated"/>
+                    <pic:cNvPicPr/>
+                  </pic:nvPicPr>
+                  <pic:blipFill>
+                    <a:blip r:embed="rId32"/>
+                    <a:stretch>
+                      <a:fillRect/>
+                    </a:stretch>
+                  </pic:blipFill>
+                  <pic:spPr>
+                    <a:xfrm>
+                      <a:off x="0" y="0"/>
+                      <a:ext cx="5731510" cy="855980"/>
+                    </a:xfrm>
+                    <a:prstGeom prst="rect">
+                      <a:avLst/>
+                    </a:prstGeom>
+                  </pic:spPr>
+                </pic:pic>
+              </a:graphicData>
+            </a:graphic>
+          </wp:inline>
+        </w:drawing>
+      </w:r>
+      <w:r>
+        <w:rPr>
+          <w:noProof/>
+        </w:rPr>
+        <w:drawing>
+          <wp:inline distT="0" distB="0" distL="0" distR="0" wp14:anchorId="166E48BC" wp14:editId="6495F81B">
+            <wp:extent cx="5731510" cy="2868930"/>
+            <wp:effectExtent l="0" t="0" r="2540" b="7620"/>
+            <wp:docPr id="2067546474" name="Picture 1" descr="A screenshot of a computer program&#10;&#10;Description automatically generated"/>
+            <wp:cNvGraphicFramePr>
+              <a:graphicFrameLocks xmlns:a="http://schemas.openxmlformats.org/drawingml/2006/main" noChangeAspect="1"/>
+            </wp:cNvGraphicFramePr>
+            <a:graphic xmlns:a="http://schemas.openxmlformats.org/drawingml/2006/main">
+              <a:graphicData uri="http://schemas.openxmlformats.org/drawingml/2006/picture">
+                <pic:pic xmlns:pic="http://schemas.openxmlformats.org/drawingml/2006/picture">
+                  <pic:nvPicPr>
+                    <pic:cNvPr id="2067546474" name="Picture 1" descr="A screenshot of a computer program&#10;&#10;Description automatically generated"/>
+                    <pic:cNvPicPr/>
+                  </pic:nvPicPr>
+                  <pic:blipFill>
+                    <a:blip r:embed="rId33"/>
+                    <a:stretch>
+                      <a:fillRect/>
+                    </a:stretch>
+                  </pic:blipFill>
+                  <pic:spPr>
+                    <a:xfrm>
+                      <a:off x="0" y="0"/>
+                      <a:ext cx="5731510" cy="2868930"/>
+                    </a:xfrm>
+                    <a:prstGeom prst="rect">
+                      <a:avLst/>
+                    </a:prstGeom>
+                  </pic:spPr>
+                </pic:pic>
+              </a:graphicData>
+            </a:graphic>
+          </wp:inline>
+        </w:drawing>
+      </w:r>
+      <w:r>
+        <w:rPr>
+          <w:noProof/>
+        </w:rPr>
+        <w:lastRenderedPageBreak/>
+        <w:drawing>
+          <wp:inline distT="0" distB="0" distL="0" distR="0" wp14:anchorId="5CAC9261" wp14:editId="1874C6BD">
+            <wp:extent cx="5731510" cy="4216400"/>
+            <wp:effectExtent l="0" t="0" r="2540" b="0"/>
+            <wp:docPr id="1508422924" name="Picture 1" descr="A screenshot of a black and white website&#10;&#10;Description automatically generated"/>
+            <wp:cNvGraphicFramePr>
+              <a:graphicFrameLocks xmlns:a="http://schemas.openxmlformats.org/drawingml/2006/main" noChangeAspect="1"/>
+            </wp:cNvGraphicFramePr>
+            <a:graphic xmlns:a="http://schemas.openxmlformats.org/drawingml/2006/main">
+              <a:graphicData uri="http://schemas.openxmlformats.org/drawingml/2006/picture">
+                <pic:pic xmlns:pic="http://schemas.openxmlformats.org/drawingml/2006/picture">
+                  <pic:nvPicPr>
+                    <pic:cNvPr id="1508422924" name="Picture 1" descr="A screenshot of a black and white website&#10;&#10;Description automatically generated"/>
+                    <pic:cNvPicPr/>
+                  </pic:nvPicPr>
+                  <pic:blipFill>
+                    <a:blip r:embed="rId34"/>
+                    <a:stretch>
+                      <a:fillRect/>
+                    </a:stretch>
+                  </pic:blipFill>
+                  <pic:spPr>
+                    <a:xfrm>
+                      <a:off x="0" y="0"/>
+                      <a:ext cx="5731510" cy="4216400"/>
+                    </a:xfrm>
+                    <a:prstGeom prst="rect">
+                      <a:avLst/>
+                    </a:prstGeom>
+                  </pic:spPr>
+                </pic:pic>
+              </a:graphicData>
+            </a:graphic>
+          </wp:inline>
+        </w:drawing>
+      </w:r>
+      <w:r>
+        <w:rPr>
+          <w:noProof/>
+        </w:rPr>
+        <w:drawing>
+          <wp:inline distT="0" distB="0" distL="0" distR="0" wp14:anchorId="0868D8CC" wp14:editId="3890D51F">
+            <wp:extent cx="5731510" cy="2425065"/>
+            <wp:effectExtent l="0" t="0" r="2540" b="0"/>
+            <wp:docPr id="427557563" name="Picture 1" descr="A screenshot of a computer program&#10;&#10;Description automatically generated"/>
+            <wp:cNvGraphicFramePr>
+              <a:graphicFrameLocks xmlns:a="http://schemas.openxmlformats.org/drawingml/2006/main" noChangeAspect="1"/>
+            </wp:cNvGraphicFramePr>
+            <a:graphic xmlns:a="http://schemas.openxmlformats.org/drawingml/2006/main">
+              <a:graphicData uri="http://schemas.openxmlformats.org/drawingml/2006/picture">
+                <pic:pic xmlns:pic="http://schemas.openxmlformats.org/drawingml/2006/picture">
+                  <pic:nvPicPr>
+                    <pic:cNvPr id="427557563" name="Picture 1" descr="A screenshot of a computer program&#10;&#10;Description automatically generated"/>
+                    <pic:cNvPicPr/>
+                  </pic:nvPicPr>
+                  <pic:blipFill>
+                    <a:blip r:embed="rId35"/>
+                    <a:stretch>
+                      <a:fillRect/>
+                    </a:stretch>
+                  </pic:blipFill>
+                  <pic:spPr>
+                    <a:xfrm>
+                      <a:off x="0" y="0"/>
+                      <a:ext cx="5731510" cy="2425065"/>
+                    </a:xfrm>
+                    <a:prstGeom prst="rect">
+                      <a:avLst/>
+                    </a:prstGeom>
+                  </pic:spPr>
+                </pic:pic>
+              </a:graphicData>
+            </a:graphic>
+          </wp:inline>
+        </w:drawing>
       </w:r>
     </w:p>
+    <w:p>
+      <w:r>
+        <w:rPr>
+          <w:noProof/>
+        </w:rPr>
+        <w:lastRenderedPageBreak/>
+        <w:drawing>
+          <wp:inline distT="0" distB="0" distL="0" distR="0" wp14:anchorId="7F509309" wp14:editId="55B60ABD">
+            <wp:extent cx="5731510" cy="4450080"/>
+            <wp:effectExtent l="0" t="0" r="2540" b="7620"/>
+            <wp:docPr id="1609626158" name="Picture 1" descr="A screenshot of a computer&#10;&#10;Description automatically generated"/>
+            <wp:cNvGraphicFramePr>
+              <a:graphicFrameLocks xmlns:a="http://schemas.openxmlformats.org/drawingml/2006/main" noChangeAspect="1"/>
+            </wp:cNvGraphicFramePr>
+            <a:graphic xmlns:a="http://schemas.openxmlformats.org/drawingml/2006/main">
+              <a:graphicData uri="http://schemas.openxmlformats.org/drawingml/2006/picture">
+                <pic:pic xmlns:pic="http://schemas.openxmlformats.org/drawingml/2006/picture">
+                  <pic:nvPicPr>
+                    <pic:cNvPr id="1609626158" name="Picture 1" descr="A screenshot of a computer&#10;&#10;Description automatically generated"/>
+                    <pic:cNvPicPr/>
+                  </pic:nvPicPr>
+                  <pic:blipFill>
+                    <a:blip r:embed="rId36"/>
+                    <a:stretch>
+                      <a:fillRect/>
+                    </a:stretch>
+                  </pic:blipFill>
+                  <pic:spPr>
+                    <a:xfrm>
+                      <a:off x="0" y="0"/>
+                      <a:ext cx="5731510" cy="4450080"/>
+                    </a:xfrm>
+                    <a:prstGeom prst="rect">
+                      <a:avLst/>
+                    </a:prstGeom>
+                  </pic:spPr>
+                </pic:pic>
+              </a:graphicData>
+            </a:graphic>
+          </wp:inline>
+        </w:drawing>
+      </w:r>
+      <w:r>
+        <w:rPr>
+          <w:noProof/>
+        </w:rPr>
+        <w:lastRenderedPageBreak/>
+        <w:drawing>
+          <wp:inline distT="0" distB="0" distL="0" distR="0" wp14:anchorId="6CC47FAA" wp14:editId="1610FEF2">
+            <wp:extent cx="5731510" cy="4598670"/>
+            <wp:effectExtent l="0" t="0" r="2540" b="0"/>
+            <wp:docPr id="710047448" name="Picture 1" descr="A screenshot of a computer&#10;&#10;Description automatically generated"/>
+            <wp:cNvGraphicFramePr>
+              <a:graphicFrameLocks xmlns:a="http://schemas.openxmlformats.org/drawingml/2006/main" noChangeAspect="1"/>
+            </wp:cNvGraphicFramePr>
+            <a:graphic xmlns:a="http://schemas.openxmlformats.org/drawingml/2006/main">
+              <a:graphicData uri="http://schemas.openxmlformats.org/drawingml/2006/picture">
+                <pic:pic xmlns:pic="http://schemas.openxmlformats.org/drawingml/2006/picture">
+                  <pic:nvPicPr>
+                    <pic:cNvPr id="710047448" name="Picture 1" descr="A screenshot of a computer&#10;&#10;Description automatically generated"/>
+                    <pic:cNvPicPr/>
+                  </pic:nvPicPr>
+                  <pic:blipFill>
+                    <a:blip r:embed="rId37"/>
+                    <a:stretch>
+                      <a:fillRect/>
+                    </a:stretch>
+                  </pic:blipFill>
+                  <pic:spPr>
+                    <a:xfrm>
+                      <a:off x="0" y="0"/>
+                      <a:ext cx="5731510" cy="4598670"/>
+                    </a:xfrm>
+                    <a:prstGeom prst="rect">
+                      <a:avLst/>
+                    </a:prstGeom>
+                  </pic:spPr>
+                </pic:pic>
+              </a:graphicData>
+            </a:graphic>
+          </wp:inline>
+        </w:drawing>
+      </w:r>
+      <w:r>
+        <w:rPr>
+          <w:noProof/>
+        </w:rPr>
+        <w:drawing>
+          <wp:inline distT="0" distB="0" distL="0" distR="0" wp14:anchorId="7A3DDF65" wp14:editId="1CBF9D40">
+            <wp:extent cx="5731510" cy="1925320"/>
+            <wp:effectExtent l="0" t="0" r="2540" b="0"/>
+            <wp:docPr id="2005711214" name="Picture 1" descr="A screenshot of a black screen&#10;&#10;Description automatically generated"/>
+            <wp:cNvGraphicFramePr>
+              <a:graphicFrameLocks xmlns:a="http://schemas.openxmlformats.org/drawingml/2006/main" noChangeAspect="1"/>
+            </wp:cNvGraphicFramePr>
+            <a:graphic xmlns:a="http://schemas.openxmlformats.org/drawingml/2006/main">
+              <a:graphicData uri="http://schemas.openxmlformats.org/drawingml/2006/picture">
+                <pic:pic xmlns:pic="http://schemas.openxmlformats.org/drawingml/2006/picture">
+                  <pic:nvPicPr>
+                    <pic:cNvPr id="2005711214" name="Picture 1" descr="A screenshot of a black screen&#10;&#10;Description automatically generated"/>
+                    <pic:cNvPicPr/>
+                  </pic:nvPicPr>
+                  <pic:blipFill>
+                    <a:blip r:embed="rId38"/>
+                    <a:stretch>
+                      <a:fillRect/>
+                    </a:stretch>
+                  </pic:blipFill>
+                  <pic:spPr>
+                    <a:xfrm>
+                      <a:off x="0" y="0"/>
+                      <a:ext cx="5731510" cy="1925320"/>
+                    </a:xfrm>
+                    <a:prstGeom prst="rect">
+                      <a:avLst/>
+                    </a:prstGeom>
+                  </pic:spPr>
+                </pic:pic>
+              </a:graphicData>
+            </a:graphic>
+          </wp:inline>
+        </w:drawing>
+      </w:r>
+      <w:r>
+        <w:rPr>
+          <w:noProof/>
+        </w:rPr>
+        <w:lastRenderedPageBreak/>
+        <w:drawing>
+          <wp:inline distT="0" distB="0" distL="0" distR="0" wp14:anchorId="4F53FF40" wp14:editId="54D7FEF2">
+            <wp:extent cx="5731510" cy="3034665"/>
+            <wp:effectExtent l="0" t="0" r="2540" b="0"/>
+            <wp:docPr id="693750417" name="Picture 1" descr="A black screen with white text&#10;&#10;Description automatically generated"/>
+            <wp:cNvGraphicFramePr>
+              <a:graphicFrameLocks xmlns:a="http://schemas.openxmlformats.org/drawingml/2006/main" noChangeAspect="1"/>
+            </wp:cNvGraphicFramePr>
+            <a:graphic xmlns:a="http://schemas.openxmlformats.org/drawingml/2006/main">
+              <a:graphicData uri="http://schemas.openxmlformats.org/drawingml/2006/picture">
+                <pic:pic xmlns:pic="http://schemas.openxmlformats.org/drawingml/2006/picture">
+                  <pic:nvPicPr>
+                    <pic:cNvPr id="693750417" name="Picture 1" descr="A black screen with white text&#10;&#10;Description automatically generated"/>
+                    <pic:cNvPicPr/>
+                  </pic:nvPicPr>
+                  <pic:blipFill>
+                    <a:blip r:embed="rId39"/>
+                    <a:stretch>
+                      <a:fillRect/>
+                    </a:stretch>
+                  </pic:blipFill>
+                  <pic:spPr>
+                    <a:xfrm>
+                      <a:off x="0" y="0"/>
+                      <a:ext cx="5731510" cy="3034665"/>
+                    </a:xfrm>
+                    <a:prstGeom prst="rect">
+                      <a:avLst/>
+                    </a:prstGeom>
+                  </pic:spPr>
+                </pic:pic>
+              </a:graphicData>
+            </a:graphic>
+          </wp:inline>
+        </w:drawing>
+      </w:r>
+      <w:r>
+        <w:rPr>
+          <w:noProof/>
+        </w:rPr>
+        <w:drawing>
+          <wp:inline distT="0" distB="0" distL="0" distR="0" wp14:anchorId="652C3DC9" wp14:editId="3DABAE99">
+            <wp:extent cx="5731510" cy="2625725"/>
+            <wp:effectExtent l="0" t="0" r="2540" b="3175"/>
+            <wp:docPr id="636907547" name="Picture 1" descr="A screenshot of a computer program&#10;&#10;Description automatically generated"/>
+            <wp:cNvGraphicFramePr>
+              <a:graphicFrameLocks xmlns:a="http://schemas.openxmlformats.org/drawingml/2006/main" noChangeAspect="1"/>
+            </wp:cNvGraphicFramePr>
+            <a:graphic xmlns:a="http://schemas.openxmlformats.org/drawingml/2006/main">
+              <a:graphicData uri="http://schemas.openxmlformats.org/drawingml/2006/picture">
+                <pic:pic xmlns:pic="http://schemas.openxmlformats.org/drawingml/2006/picture">
+                  <pic:nvPicPr>
+                    <pic:cNvPr id="636907547" name="Picture 1" descr="A screenshot of a computer program&#10;&#10;Description automatically generated"/>
+                    <pic:cNvPicPr/>
+                  </pic:nvPicPr>
+                  <pic:blipFill>
+                    <a:blip r:embed="rId40"/>
+                    <a:stretch>
+                      <a:fillRect/>
+                    </a:stretch>
+                  </pic:blipFill>
+                  <pic:spPr>
+                    <a:xfrm>
+                      <a:off x="0" y="0"/>
+                      <a:ext cx="5731510" cy="2625725"/>
+                    </a:xfrm>
+                    <a:prstGeom prst="rect">
+                      <a:avLst/>
+                    </a:prstGeom>
+                  </pic:spPr>
+                </pic:pic>
+              </a:graphicData>
+            </a:graphic>
+          </wp:inline>
+        </w:drawing>
+      </w:r>
+      <w:r>
+        <w:rPr>
+          <w:noProof/>
+        </w:rPr>
+        <w:lastRenderedPageBreak/>
+        <w:drawing>
+          <wp:inline distT="0" distB="0" distL="0" distR="0" wp14:anchorId="310E667A" wp14:editId="1E310DFC">
+            <wp:extent cx="5731510" cy="4821555"/>
+            <wp:effectExtent l="0" t="0" r="2540" b="0"/>
+            <wp:docPr id="1525937433" name="Picture 1" descr="A black and white text on a black background&#10;&#10;Description automatically generated"/>
+            <wp:cNvGraphicFramePr>
+              <a:graphicFrameLocks xmlns:a="http://schemas.openxmlformats.org/drawingml/2006/main" noChangeAspect="1"/>
+            </wp:cNvGraphicFramePr>
+            <a:graphic xmlns:a="http://schemas.openxmlformats.org/drawingml/2006/main">
+              <a:graphicData uri="http://schemas.openxmlformats.org/drawingml/2006/picture">
+                <pic:pic xmlns:pic="http://schemas.openxmlformats.org/drawingml/2006/picture">
+                  <pic:nvPicPr>
+                    <pic:cNvPr id="1525937433" name="Picture 1" descr="A black and white text on a black background&#10;&#10;Description automatically generated"/>
+                    <pic:cNvPicPr/>
+                  </pic:nvPicPr>
+                  <pic:blipFill>
+                    <a:blip r:embed="rId41"/>
+                    <a:stretch>
+                      <a:fillRect/>
+                    </a:stretch>
+                  </pic:blipFill>
+                  <pic:spPr>
+                    <a:xfrm>
+                      <a:off x="0" y="0"/>
+                      <a:ext cx="5731510" cy="4821555"/>
+                    </a:xfrm>
+                    <a:prstGeom prst="rect">
+                      <a:avLst/>
+                    </a:prstGeom>
+                  </pic:spPr>
+                </pic:pic>
+              </a:graphicData>
+            </a:graphic>
+          </wp:inline>
+        </w:drawing>
+      </w:r>
+      <w:r>
+        <w:rPr>
+          <w:noProof/>
+        </w:rPr>
+        <w:drawing>
+          <wp:inline distT="0" distB="0" distL="0" distR="0" wp14:anchorId="63B2E9A7" wp14:editId="3B8A0246">
+            <wp:extent cx="5731510" cy="2943860"/>
+            <wp:effectExtent l="0" t="0" r="2540" b="8890"/>
+            <wp:docPr id="42431410" name="Picture 1" descr="A screenshot of a computer program&#10;&#10;Description automatically generated"/>
+            <wp:cNvGraphicFramePr>
+              <a:graphicFrameLocks xmlns:a="http://schemas.openxmlformats.org/drawingml/2006/main" noChangeAspect="1"/>
+            </wp:cNvGraphicFramePr>
+            <a:graphic xmlns:a="http://schemas.openxmlformats.org/drawingml/2006/main">
+              <a:graphicData uri="http://schemas.openxmlformats.org/drawingml/2006/picture">
+                <pic:pic xmlns:pic="http://schemas.openxmlformats.org/drawingml/2006/picture">
+                  <pic:nvPicPr>
+                    <pic:cNvPr id="42431410" name="Picture 1" descr="A screenshot of a computer program&#10;&#10;Description automatically generated"/>
+                    <pic:cNvPicPr/>
+                  </pic:nvPicPr>
+                  <pic:blipFill>
+                    <a:blip r:embed="rId42"/>
+                    <a:stretch>
+                      <a:fillRect/>
+                    </a:stretch>
+                  </pic:blipFill>
+                  <pic:spPr>
+                    <a:xfrm>
+                      <a:off x="0" y="0"/>
+                      <a:ext cx="5731510" cy="2943860"/>
+                    </a:xfrm>
+                    <a:prstGeom prst="rect">
+                      <a:avLst/>
+                    </a:prstGeom>
+                  </pic:spPr>
+                </pic:pic>
+              </a:graphicData>
+            </a:graphic>
+          </wp:inline>
+        </w:drawing>
+      </w:r>
+      <w:r>
+        <w:rPr>
+          <w:noProof/>
+        </w:rPr>
+        <w:lastRenderedPageBreak/>
+        <w:drawing>
+          <wp:inline distT="0" distB="0" distL="0" distR="0" wp14:anchorId="5DA33C32" wp14:editId="7219A49C">
+            <wp:extent cx="5731510" cy="3681730"/>
+            <wp:effectExtent l="0" t="0" r="2540" b="0"/>
+            <wp:docPr id="924740569" name="Picture 1" descr="A screenshot of a computer program&#10;&#10;Description automatically generated"/>
+            <wp:cNvGraphicFramePr>
+              <a:graphicFrameLocks xmlns:a="http://schemas.openxmlformats.org/drawingml/2006/main" noChangeAspect="1"/>
+            </wp:cNvGraphicFramePr>
+            <a:graphic xmlns:a="http://schemas.openxmlformats.org/drawingml/2006/main">
+              <a:graphicData uri="http://schemas.openxmlformats.org/drawingml/2006/picture">
+                <pic:pic xmlns:pic="http://schemas.openxmlformats.org/drawingml/2006/picture">
+                  <pic:nvPicPr>
+                    <pic:cNvPr id="924740569" name="Picture 1" descr="A screenshot of a computer program&#10;&#10;Description automatically generated"/>
+                    <pic:cNvPicPr/>
+                  </pic:nvPicPr>
+                  <pic:blipFill>
+                    <a:blip r:embed="rId43"/>
+                    <a:stretch>
+                      <a:fillRect/>
+                    </a:stretch>
+                  </pic:blipFill>
+                  <pic:spPr>
+                    <a:xfrm>
+                      <a:off x="0" y="0"/>
+                      <a:ext cx="5731510" cy="3681730"/>
+                    </a:xfrm>
+                    <a:prstGeom prst="rect">
+                      <a:avLst/>
+                    </a:prstGeom>
+                  </pic:spPr>
+                </pic:pic>
+              </a:graphicData>
+            </a:graphic>
+          </wp:inline>
+        </w:drawing>
+      </w:r>
+      <w:r>
+        <w:rPr>
+          <w:noProof/>
+        </w:rPr>
+        <w:drawing>
+          <wp:inline distT="0" distB="0" distL="0" distR="0" wp14:anchorId="6183CACF" wp14:editId="690735D7">
+            <wp:extent cx="5731510" cy="4828540"/>
+            <wp:effectExtent l="0" t="0" r="2540" b="0"/>
+            <wp:docPr id="847962995" name="Picture 1" descr="A screenshot of a computer&#10;&#10;Description automatically generated"/>
+            <wp:cNvGraphicFramePr>
+              <a:graphicFrameLocks xmlns:a="http://schemas.openxmlformats.org/drawingml/2006/main" noChangeAspect="1"/>
+            </wp:cNvGraphicFramePr>
+            <a:graphic xmlns:a="http://schemas.openxmlformats.org/drawingml/2006/main">
+              <a:graphicData uri="http://schemas.openxmlformats.org/drawingml/2006/picture">
+                <pic:pic xmlns:pic="http://schemas.openxmlformats.org/drawingml/2006/picture">
+                  <pic:nvPicPr>
+                    <pic:cNvPr id="847962995" name="Picture 1" descr="A screenshot of a computer&#10;&#10;Description automatically generated"/>
+                    <pic:cNvPicPr/>
+                  </pic:nvPicPr>
+                  <pic:blipFill>
+                    <a:blip r:embed="rId44"/>
+                    <a:stretch>
+                      <a:fillRect/>
+                    </a:stretch>
+                  </pic:blipFill>
+                  <pic:spPr>
+                    <a:xfrm>
+                      <a:off x="0" y="0"/>
+                      <a:ext cx="5731510" cy="4828540"/>
+                    </a:xfrm>
+                    <a:prstGeom prst="rect">
+                      <a:avLst/>
+                    </a:prstGeom>
+                  </pic:spPr>
+                </pic:pic>
+              </a:graphicData>
+            </a:graphic>
+          </wp:inline>
+        </w:drawing>
+      </w:r>
+      <w:r>
+        <w:rPr>
+          <w:noProof/>
+        </w:rPr>
+        <w:lastRenderedPageBreak/>
+        <w:drawing>
+          <wp:inline distT="0" distB="0" distL="0" distR="0" wp14:anchorId="4CD034E8" wp14:editId="26A4C1B4">
+            <wp:extent cx="5731510" cy="5538470"/>
+            <wp:effectExtent l="0" t="0" r="2540" b="5080"/>
+            <wp:docPr id="752798061" name="Picture 1" descr="A screenshot of a computer&#10;&#10;Description automatically generated"/>
+            <wp:cNvGraphicFramePr>
+              <a:graphicFrameLocks xmlns:a="http://schemas.openxmlformats.org/drawingml/2006/main" noChangeAspect="1"/>
+            </wp:cNvGraphicFramePr>
+            <a:graphic xmlns:a="http://schemas.openxmlformats.org/drawingml/2006/main">
+              <a:graphicData uri="http://schemas.openxmlformats.org/drawingml/2006/picture">
+                <pic:pic xmlns:pic="http://schemas.openxmlformats.org/drawingml/2006/picture">
+                  <pic:nvPicPr>
+                    <pic:cNvPr id="752798061" name="Picture 1" descr="A screenshot of a computer&#10;&#10;Description automatically generated"/>
+                    <pic:cNvPicPr/>
+                  </pic:nvPicPr>
+                  <pic:blipFill>
+                    <a:blip r:embed="rId45"/>
+                    <a:stretch>
+                      <a:fillRect/>
+                    </a:stretch>
+                  </pic:blipFill>
+                  <pic:spPr>
+                    <a:xfrm>
+                      <a:off x="0" y="0"/>
+                      <a:ext cx="5731510" cy="5538470"/>
+                    </a:xfrm>
+                    <a:prstGeom prst="rect">
+                      <a:avLst/>
+                    </a:prstGeom>
+                  </pic:spPr>
+                </pic:pic>
+              </a:graphicData>
+            </a:graphic>
+          </wp:inline>
+        </w:drawing>
+      </w:r>
+      <w:r>
+        <w:rPr>
+          <w:noProof/>
+        </w:rPr>
+        <w:lastRenderedPageBreak/>
+        <w:drawing>
+          <wp:inline distT="0" distB="0" distL="0" distR="0" wp14:anchorId="4C93BA6E" wp14:editId="3E881805">
+            <wp:extent cx="5731510" cy="4765675"/>
+            <wp:effectExtent l="0" t="0" r="2540" b="0"/>
+            <wp:docPr id="2054823013" name="Picture 1" descr="A screenshot of a computer&#10;&#10;Description automatically generated"/>
+            <wp:cNvGraphicFramePr>
+              <a:graphicFrameLocks xmlns:a="http://schemas.openxmlformats.org/drawingml/2006/main" noChangeAspect="1"/>
+            </wp:cNvGraphicFramePr>
+            <a:graphic xmlns:a="http://schemas.openxmlformats.org/drawingml/2006/main">
+              <a:graphicData uri="http://schemas.openxmlformats.org/drawingml/2006/picture">
+                <pic:pic xmlns:pic="http://schemas.openxmlformats.org/drawingml/2006/picture">
+                  <pic:nvPicPr>
+                    <pic:cNvPr id="2054823013" name="Picture 1" descr="A screenshot of a computer&#10;&#10;Description automatically generated"/>
+                    <pic:cNvPicPr/>
+                  </pic:nvPicPr>
+                  <pic:blipFill>
+                    <a:blip r:embed="rId46"/>
+                    <a:stretch>
+                      <a:fillRect/>
+                    </a:stretch>
+                  </pic:blipFill>
+                  <pic:spPr>
+                    <a:xfrm>
+                      <a:off x="0" y="0"/>
+                      <a:ext cx="5731510" cy="4765675"/>
+                    </a:xfrm>
+                    <a:prstGeom prst="rect">
+                      <a:avLst/>
+                    </a:prstGeom>
+                  </pic:spPr>
+                </pic:pic>
+              </a:graphicData>
+            </a:graphic>
+          </wp:inline>
+        </w:drawing>
+      </w:r>
+      <w:r>
+        <w:rPr>
+          <w:noProof/>
+        </w:rPr>
+        <w:drawing>
+          <wp:inline distT="0" distB="0" distL="0" distR="0" wp14:anchorId="0248043A" wp14:editId="0AE278E5">
+            <wp:extent cx="5731510" cy="2613660"/>
+            <wp:effectExtent l="0" t="0" r="2540" b="0"/>
+            <wp:docPr id="344780692" name="Picture 1" descr="A screenshot of a computer&#10;&#10;Description automatically generated"/>
+            <wp:cNvGraphicFramePr>
+              <a:graphicFrameLocks xmlns:a="http://schemas.openxmlformats.org/drawingml/2006/main" noChangeAspect="1"/>
+            </wp:cNvGraphicFramePr>
+            <a:graphic xmlns:a="http://schemas.openxmlformats.org/drawingml/2006/main">
+              <a:graphicData uri="http://schemas.openxmlformats.org/drawingml/2006/picture">
+                <pic:pic xmlns:pic="http://schemas.openxmlformats.org/drawingml/2006/picture">
+                  <pic:nvPicPr>
+                    <pic:cNvPr id="344780692" name="Picture 1" descr="A screenshot of a computer&#10;&#10;Description automatically generated"/>
+                    <pic:cNvPicPr/>
+                  </pic:nvPicPr>
+                  <pic:blipFill>
+                    <a:blip r:embed="rId47"/>
+                    <a:stretch>
+                      <a:fillRect/>
+                    </a:stretch>
+                  </pic:blipFill>
+                  <pic:spPr>
+                    <a:xfrm>
+                      <a:off x="0" y="0"/>
+                      <a:ext cx="5731510" cy="2613660"/>
+                    </a:xfrm>
+                    <a:prstGeom prst="rect">
+                      <a:avLst/>
+                    </a:prstGeom>
+                  </pic:spPr>
+                </pic:pic>
+              </a:graphicData>
+            </a:graphic>
+          </wp:inline>
+        </w:drawing>
+      </w:r>
+      <w:r>
+        <w:rPr>
+          <w:noProof/>
+        </w:rPr>
+        <w:lastRenderedPageBreak/>
+        <w:drawing>
+          <wp:inline distT="0" distB="0" distL="0" distR="0" wp14:anchorId="784429DE" wp14:editId="73721026">
+            <wp:extent cx="5731510" cy="4540885"/>
+            <wp:effectExtent l="0" t="0" r="2540" b="0"/>
+            <wp:docPr id="401731491" name="Picture 1" descr="A screenshot of a computer&#10;&#10;Description automatically generated"/>
+            <wp:cNvGraphicFramePr>
+              <a:graphicFrameLocks xmlns:a="http://schemas.openxmlformats.org/drawingml/2006/main" noChangeAspect="1"/>
+            </wp:cNvGraphicFramePr>
+            <a:graphic xmlns:a="http://schemas.openxmlformats.org/drawingml/2006/main">
+              <a:graphicData uri="http://schemas.openxmlformats.org/drawingml/2006/picture">
+                <pic:pic xmlns:pic="http://schemas.openxmlformats.org/drawingml/2006/picture">
+                  <pic:nvPicPr>
+                    <pic:cNvPr id="401731491" name="Picture 1" descr="A screenshot of a computer&#10;&#10;Description automatically generated"/>
+                    <pic:cNvPicPr/>
+                  </pic:nvPicPr>
+                  <pic:blipFill>
+                    <a:blip r:embed="rId48"/>
+                    <a:stretch>
+                      <a:fillRect/>
+                    </a:stretch>
+                  </pic:blipFill>
+                  <pic:spPr>
+                    <a:xfrm>
+                      <a:off x="0" y="0"/>
+                      <a:ext cx="5731510" cy="4540885"/>
+                    </a:xfrm>
+                    <a:prstGeom prst="rect">
+                      <a:avLst/>
+                    </a:prstGeom>
+                  </pic:spPr>
+                </pic:pic>
+              </a:graphicData>
+            </a:graphic>
+          </wp:inline>
+        </w:drawing>
+      </w:r>
+      <w:r>
+        <w:rPr>
+          <w:noProof/>
+        </w:rPr>
+        <w:drawing>
+          <wp:inline distT="0" distB="0" distL="0" distR="0" wp14:anchorId="1866E636" wp14:editId="4AA21D7A">
+            <wp:extent cx="5731510" cy="2320925"/>
+            <wp:effectExtent l="0" t="0" r="2540" b="3175"/>
+            <wp:docPr id="1408936806" name="Picture 1" descr="A screenshot of a black and white text box&#10;&#10;Description automatically generated"/>
+            <wp:cNvGraphicFramePr>
+              <a:graphicFrameLocks xmlns:a="http://schemas.openxmlformats.org/drawingml/2006/main" noChangeAspect="1"/>
+            </wp:cNvGraphicFramePr>
+            <a:graphic xmlns:a="http://schemas.openxmlformats.org/drawingml/2006/main">
+              <a:graphicData uri="http://schemas.openxmlformats.org/drawingml/2006/picture">
+                <pic:pic xmlns:pic="http://schemas.openxmlformats.org/drawingml/2006/picture">
+                  <pic:nvPicPr>
+                    <pic:cNvPr id="1408936806" name="Picture 1" descr="A screenshot of a black and white text box&#10;&#10;Description automatically generated"/>
+                    <pic:cNvPicPr/>
+                  </pic:nvPicPr>
+                  <pic:blipFill>
+                    <a:blip r:embed="rId49"/>
+                    <a:stretch>
+                      <a:fillRect/>
+                    </a:stretch>
+                  </pic:blipFill>
+                  <pic:spPr>
+                    <a:xfrm>
+                      <a:off x="0" y="0"/>
+                      <a:ext cx="5731510" cy="2320925"/>
+                    </a:xfrm>
+                    <a:prstGeom prst="rect">
+                      <a:avLst/>
+                    </a:prstGeom>
+                  </pic:spPr>
+                </pic:pic>
+              </a:graphicData>
+            </a:graphic>
+          </wp:inline>
+        </w:drawing>
+      </w:r>
+      <w:r>
+        <w:rPr>
+          <w:noProof/>
+        </w:rPr>
+        <w:lastRenderedPageBreak/>
+        <w:drawing>
+          <wp:inline distT="0" distB="0" distL="0" distR="0" wp14:anchorId="31ED2D2B" wp14:editId="5F056270">
+            <wp:extent cx="5731510" cy="4273550"/>
+            <wp:effectExtent l="0" t="0" r="2540" b="0"/>
+            <wp:docPr id="278438300" name="Picture 1" descr="A screenshot of a computer program&#10;&#10;Description automatically generated"/>
+            <wp:cNvGraphicFramePr>
+              <a:graphicFrameLocks xmlns:a="http://schemas.openxmlformats.org/drawingml/2006/main" noChangeAspect="1"/>
+            </wp:cNvGraphicFramePr>
+            <a:graphic xmlns:a="http://schemas.openxmlformats.org/drawingml/2006/main">
+              <a:graphicData uri="http://schemas.openxmlformats.org/drawingml/2006/picture">
+                <pic:pic xmlns:pic="http://schemas.openxmlformats.org/drawingml/2006/picture">
+                  <pic:nvPicPr>
+                    <pic:cNvPr id="278438300" name="Picture 1" descr="A screenshot of a computer program&#10;&#10;Description automatically generated"/>
+                    <pic:cNvPicPr/>
+                  </pic:nvPicPr>
+                  <pic:blipFill>
+                    <a:blip r:embed="rId50"/>
+                    <a:stretch>
+                      <a:fillRect/>
+                    </a:stretch>
+                  </pic:blipFill>
+                  <pic:spPr>
+                    <a:xfrm>
+                      <a:off x="0" y="0"/>
+                      <a:ext cx="5731510" cy="4273550"/>
+                    </a:xfrm>
+                    <a:prstGeom prst="rect">
+                      <a:avLst/>
+                    </a:prstGeom>
+                  </pic:spPr>
+                </pic:pic>
+              </a:graphicData>
+            </a:graphic>
+          </wp:inline>
+        </w:drawing>
+      </w:r>
+      <w:r>
+        <w:rPr>
+          <w:noProof/>
+        </w:rPr>
+        <w:lastRenderedPageBreak/>
+        <w:drawing>
+          <wp:inline distT="0" distB="0" distL="0" distR="0" wp14:anchorId="15040849" wp14:editId="340E1A74">
+            <wp:extent cx="5731510" cy="4808855"/>
+            <wp:effectExtent l="0" t="0" r="2540" b="0"/>
+            <wp:docPr id="554120203" name="Picture 1" descr="A screenshot of a black and white page&#10;&#10;Description automatically generated"/>
+            <wp:cNvGraphicFramePr>
+              <a:graphicFrameLocks xmlns:a="http://schemas.openxmlformats.org/drawingml/2006/main" noChangeAspect="1"/>
+            </wp:cNvGraphicFramePr>
+            <a:graphic xmlns:a="http://schemas.openxmlformats.org/drawingml/2006/main">
+              <a:graphicData uri="http://schemas.openxmlformats.org/drawingml/2006/picture">
+                <pic:pic xmlns:pic="http://schemas.openxmlformats.org/drawingml/2006/picture">
+                  <pic:nvPicPr>
+                    <pic:cNvPr id="554120203" name="Picture 1" descr="A screenshot of a black and white page&#10;&#10;Description automatically generated"/>
+                    <pic:cNvPicPr/>
+                  </pic:nvPicPr>
+                  <pic:blipFill>
+                    <a:blip r:embed="rId51"/>
+                    <a:stretch>
+                      <a:fillRect/>
+                    </a:stretch>
+                  </pic:blipFill>
+                  <pic:spPr>
+                    <a:xfrm>
+                      <a:off x="0" y="0"/>
+                      <a:ext cx="5731510" cy="4808855"/>
+                    </a:xfrm>
+                    <a:prstGeom prst="rect">
+                      <a:avLst/>
+                    </a:prstGeom>
+                  </pic:spPr>
+                </pic:pic>
+              </a:graphicData>
+            </a:graphic>
+          </wp:inline>
+        </w:drawing>
+      </w:r>
+    </w:p>
+    <w:p/>
     <w:sectPr>
       <w:pgSz w:w="11906" w:h="16838"/>
       <w:pgMar w:top="1440" w:right="1440" w:bottom="1440" w:left="1440" w:header="708" w:footer="708" w:gutter="0"/>
@@ -1536,15 +2390,15 @@
     <w:lsdException w:name="Unresolved Mention" w:semiHidden="1" w:unhideWhenUsed="1"/>
     <w:lsdException w:name="Smart Link" w:semiHidden="1" w:unhideWhenUsed="1"/>
   </w:latentStyles>
-  <w:style w:type="paragraph" w:default="1" w:styleId="Normalny">
+  <w:style w:type="paragraph" w:default="1" w:styleId="Normal">
     <w:name w:val="Normal"/>
     <w:qFormat/>
   </w:style>
-  <w:style w:type="paragraph" w:styleId="Nagwek1">
+  <w:style w:type="paragraph" w:styleId="Heading1">
     <w:name w:val="heading 1"/>
-    <w:basedOn w:val="Normalny"/>
-    <w:next w:val="Normalny"/>
-    <w:link w:val="Nagwek1Znak"/>
+    <w:basedOn w:val="Normal"/>
+    <w:next w:val="Normal"/>
+    <w:link w:val="Heading1Char"/>
     <w:uiPriority w:val="9"/>
     <w:qFormat/>
     <w:rsid w:val="00242A35"/>
@@ -1561,11 +2415,11 @@
       <w:szCs w:val="40"/>
     </w:rPr>
   </w:style>
-  <w:style w:type="paragraph" w:styleId="Nagwek2">
+  <w:style w:type="paragraph" w:styleId="Heading2">
     <w:name w:val="heading 2"/>
-    <w:basedOn w:val="Normalny"/>
-    <w:next w:val="Normalny"/>
-    <w:link w:val="Nagwek2Znak"/>
+    <w:basedOn w:val="Normal"/>
+    <w:next w:val="Normal"/>
+    <w:link w:val="Heading2Char"/>
     <w:uiPriority w:val="9"/>
     <w:semiHidden/>
     <w:unhideWhenUsed/>
@@ -1584,11 +2438,11 @@
       <w:szCs w:val="32"/>
     </w:rPr>
   </w:style>
-  <w:style w:type="paragraph" w:styleId="Nagwek3">
+  <w:style w:type="paragraph" w:styleId="Heading3">
     <w:name w:val="heading 3"/>
-    <w:basedOn w:val="Normalny"/>
-    <w:next w:val="Normalny"/>
-    <w:link w:val="Nagwek3Znak"/>
+    <w:basedOn w:val="Normal"/>
+    <w:next w:val="Normal"/>
+    <w:link w:val="Heading3Char"/>
     <w:uiPriority w:val="9"/>
     <w:semiHidden/>
     <w:unhideWhenUsed/>
@@ -1607,11 +2461,11 @@
       <w:szCs w:val="28"/>
     </w:rPr>
   </w:style>
-  <w:style w:type="paragraph" w:styleId="Nagwek4">
+  <w:style w:type="paragraph" w:styleId="Heading4">
     <w:name w:val="heading 4"/>
-    <w:basedOn w:val="Normalny"/>
-    <w:next w:val="Normalny"/>
-    <w:link w:val="Nagwek4Znak"/>
+    <w:basedOn w:val="Normal"/>
+    <w:next w:val="Normal"/>
+    <w:link w:val="Heading4Char"/>
     <w:uiPriority w:val="9"/>
     <w:semiHidden/>
     <w:unhideWhenUsed/>
@@ -1630,11 +2484,11 @@
       <w:color w:val="0F4761" w:themeColor="accent1" w:themeShade="BF"/>
     </w:rPr>
   </w:style>
-  <w:style w:type="paragraph" w:styleId="Nagwek5">
+  <w:style w:type="paragraph" w:styleId="Heading5">
     <w:name w:val="heading 5"/>
-    <w:basedOn w:val="Normalny"/>
-    <w:next w:val="Normalny"/>
-    <w:link w:val="Nagwek5Znak"/>
+    <w:basedOn w:val="Normal"/>
+    <w:next w:val="Normal"/>
+    <w:link w:val="Heading5Char"/>
     <w:uiPriority w:val="9"/>
     <w:semiHidden/>
     <w:unhideWhenUsed/>
@@ -1651,11 +2505,11 @@
       <w:color w:val="0F4761" w:themeColor="accent1" w:themeShade="BF"/>
     </w:rPr>
   </w:style>
-  <w:style w:type="paragraph" w:styleId="Nagwek6">
+  <w:style w:type="paragraph" w:styleId="Heading6">
     <w:name w:val="heading 6"/>
-    <w:basedOn w:val="Normalny"/>
-    <w:next w:val="Normalny"/>
-    <w:link w:val="Nagwek6Znak"/>
+    <w:basedOn w:val="Normal"/>
+    <w:next w:val="Normal"/>
+    <w:link w:val="Heading6Char"/>
     <w:uiPriority w:val="9"/>
     <w:semiHidden/>
     <w:unhideWhenUsed/>
@@ -1674,11 +2528,11 @@
       <w:color w:val="595959" w:themeColor="text1" w:themeTint="A6"/>
     </w:rPr>
   </w:style>
-  <w:style w:type="paragraph" w:styleId="Nagwek7">
+  <w:style w:type="paragraph" w:styleId="Heading7">
     <w:name w:val="heading 7"/>
-    <w:basedOn w:val="Normalny"/>
-    <w:next w:val="Normalny"/>
-    <w:link w:val="Nagwek7Znak"/>
+    <w:basedOn w:val="Normal"/>
+    <w:next w:val="Normal"/>
+    <w:link w:val="Heading7Char"/>
     <w:uiPriority w:val="9"/>
     <w:semiHidden/>
     <w:unhideWhenUsed/>
@@ -1695,11 +2549,11 @@
       <w:color w:val="595959" w:themeColor="text1" w:themeTint="A6"/>
     </w:rPr>
   </w:style>
-  <w:style w:type="paragraph" w:styleId="Nagwek8">
+  <w:style w:type="paragraph" w:styleId="Heading8">
     <w:name w:val="heading 8"/>
-    <w:basedOn w:val="Normalny"/>
-    <w:next w:val="Normalny"/>
-    <w:link w:val="Nagwek8Znak"/>
+    <w:basedOn w:val="Normal"/>
+    <w:next w:val="Normal"/>
+    <w:link w:val="Heading8Char"/>
     <w:uiPriority w:val="9"/>
     <w:semiHidden/>
     <w:unhideWhenUsed/>
@@ -1718,11 +2572,11 @@
       <w:color w:val="272727" w:themeColor="text1" w:themeTint="D8"/>
     </w:rPr>
   </w:style>
-  <w:style w:type="paragraph" w:styleId="Nagwek9">
+  <w:style w:type="paragraph" w:styleId="Heading9">
     <w:name w:val="heading 9"/>
-    <w:basedOn w:val="Normalny"/>
-    <w:next w:val="Normalny"/>
-    <w:link w:val="Nagwek9Znak"/>
+    <w:basedOn w:val="Normal"/>
+    <w:next w:val="Normal"/>
+    <w:link w:val="Heading9Char"/>
     <w:uiPriority w:val="9"/>
     <w:semiHidden/>
     <w:unhideWhenUsed/>
@@ -1739,13 +2593,13 @@
       <w:color w:val="272727" w:themeColor="text1" w:themeTint="D8"/>
     </w:rPr>
   </w:style>
-  <w:style w:type="character" w:default="1" w:styleId="Domylnaczcionkaakapitu">
+  <w:style w:type="character" w:default="1" w:styleId="DefaultParagraphFont">
     <w:name w:val="Default Paragraph Font"/>
     <w:uiPriority w:val="1"/>
     <w:semiHidden/>
     <w:unhideWhenUsed/>
   </w:style>
-  <w:style w:type="table" w:default="1" w:styleId="Standardowy">
+  <w:style w:type="table" w:default="1" w:styleId="TableNormal">
     <w:name w:val="Normal Table"/>
     <w:uiPriority w:val="99"/>
     <w:semiHidden/>
@@ -1760,16 +2614,16 @@
       </w:tblCellMar>
     </w:tblPr>
   </w:style>
-  <w:style w:type="numbering" w:default="1" w:styleId="Bezlisty">
+  <w:style w:type="numbering" w:default="1" w:styleId="NoList">
     <w:name w:val="No List"/>
     <w:uiPriority w:val="99"/>
     <w:semiHidden/>
     <w:unhideWhenUsed/>
   </w:style>
-  <w:style w:type="character" w:customStyle="1" w:styleId="Nagwek1Znak">
-    <w:name w:val="Nagłówek 1 Znak"/>
-    <w:basedOn w:val="Domylnaczcionkaakapitu"/>
-    <w:link w:val="Nagwek1"/>
+  <w:style w:type="character" w:customStyle="1" w:styleId="Heading1Char">
+    <w:name w:val="Heading 1 Char"/>
+    <w:basedOn w:val="DefaultParagraphFont"/>
+    <w:link w:val="Heading1"/>
     <w:uiPriority w:val="9"/>
     <w:rsid w:val="00242A35"/>
     <w:rPr>
@@ -1779,10 +2633,10 @@
       <w:szCs w:val="40"/>
     </w:rPr>
   </w:style>
-  <w:style w:type="character" w:customStyle="1" w:styleId="Nagwek2Znak">
-    <w:name w:val="Nagłówek 2 Znak"/>
-    <w:basedOn w:val="Domylnaczcionkaakapitu"/>
-    <w:link w:val="Nagwek2"/>
+  <w:style w:type="character" w:customStyle="1" w:styleId="Heading2Char">
+    <w:name w:val="Heading 2 Char"/>
+    <w:basedOn w:val="DefaultParagraphFont"/>
+    <w:link w:val="Heading2"/>
     <w:uiPriority w:val="9"/>
     <w:semiHidden/>
     <w:rsid w:val="00242A35"/>
@@ -1793,10 +2647,10 @@
       <w:szCs w:val="32"/>
     </w:rPr>
   </w:style>
-  <w:style w:type="character" w:customStyle="1" w:styleId="Nagwek3Znak">
-    <w:name w:val="Nagłówek 3 Znak"/>
-    <w:basedOn w:val="Domylnaczcionkaakapitu"/>
-    <w:link w:val="Nagwek3"/>
+  <w:style w:type="character" w:customStyle="1" w:styleId="Heading3Char">
+    <w:name w:val="Heading 3 Char"/>
+    <w:basedOn w:val="DefaultParagraphFont"/>
+    <w:link w:val="Heading3"/>
     <w:uiPriority w:val="9"/>
     <w:semiHidden/>
     <w:rsid w:val="00242A35"/>
@@ -1807,10 +2661,10 @@
       <w:szCs w:val="28"/>
     </w:rPr>
   </w:style>
-  <w:style w:type="character" w:customStyle="1" w:styleId="Nagwek4Znak">
-    <w:name w:val="Nagłówek 4 Znak"/>
-    <w:basedOn w:val="Domylnaczcionkaakapitu"/>
-    <w:link w:val="Nagwek4"/>
+  <w:style w:type="character" w:customStyle="1" w:styleId="Heading4Char">
+    <w:name w:val="Heading 4 Char"/>
+    <w:basedOn w:val="DefaultParagraphFont"/>
+    <w:link w:val="Heading4"/>
     <w:uiPriority w:val="9"/>
     <w:semiHidden/>
     <w:rsid w:val="00242A35"/>
@@ -1821,10 +2675,10 @@
       <w:color w:val="0F4761" w:themeColor="accent1" w:themeShade="BF"/>
     </w:rPr>
   </w:style>
-  <w:style w:type="character" w:customStyle="1" w:styleId="Nagwek5Znak">
-    <w:name w:val="Nagłówek 5 Znak"/>
-    <w:basedOn w:val="Domylnaczcionkaakapitu"/>
-    <w:link w:val="Nagwek5"/>
+  <w:style w:type="character" w:customStyle="1" w:styleId="Heading5Char">
+    <w:name w:val="Heading 5 Char"/>
+    <w:basedOn w:val="DefaultParagraphFont"/>
+    <w:link w:val="Heading5"/>
     <w:uiPriority w:val="9"/>
     <w:semiHidden/>
     <w:rsid w:val="00242A35"/>
@@ -1833,10 +2687,10 @@
       <w:color w:val="0F4761" w:themeColor="accent1" w:themeShade="BF"/>
     </w:rPr>
   </w:style>
-  <w:style w:type="character" w:customStyle="1" w:styleId="Nagwek6Znak">
-    <w:name w:val="Nagłówek 6 Znak"/>
-    <w:basedOn w:val="Domylnaczcionkaakapitu"/>
-    <w:link w:val="Nagwek6"/>
+  <w:style w:type="character" w:customStyle="1" w:styleId="Heading6Char">
+    <w:name w:val="Heading 6 Char"/>
+    <w:basedOn w:val="DefaultParagraphFont"/>
+    <w:link w:val="Heading6"/>
     <w:uiPriority w:val="9"/>
     <w:semiHidden/>
     <w:rsid w:val="00242A35"/>
@@ -1847,10 +2701,10 @@
       <w:color w:val="595959" w:themeColor="text1" w:themeTint="A6"/>
     </w:rPr>
   </w:style>
-  <w:style w:type="character" w:customStyle="1" w:styleId="Nagwek7Znak">
-    <w:name w:val="Nagłówek 7 Znak"/>
-    <w:basedOn w:val="Domylnaczcionkaakapitu"/>
-    <w:link w:val="Nagwek7"/>
+  <w:style w:type="character" w:customStyle="1" w:styleId="Heading7Char">
+    <w:name w:val="Heading 7 Char"/>
+    <w:basedOn w:val="DefaultParagraphFont"/>
+    <w:link w:val="Heading7"/>
     <w:uiPriority w:val="9"/>
     <w:semiHidden/>
     <w:rsid w:val="00242A35"/>
@@ -1859,10 +2713,10 @@
       <w:color w:val="595959" w:themeColor="text1" w:themeTint="A6"/>
     </w:rPr>
   </w:style>
-  <w:style w:type="character" w:customStyle="1" w:styleId="Nagwek8Znak">
-    <w:name w:val="Nagłówek 8 Znak"/>
-    <w:basedOn w:val="Domylnaczcionkaakapitu"/>
-    <w:link w:val="Nagwek8"/>
+  <w:style w:type="character" w:customStyle="1" w:styleId="Heading8Char">
+    <w:name w:val="Heading 8 Char"/>
+    <w:basedOn w:val="DefaultParagraphFont"/>
+    <w:link w:val="Heading8"/>
     <w:uiPriority w:val="9"/>
     <w:semiHidden/>
     <w:rsid w:val="00242A35"/>
@@ -1873,10 +2727,10 @@
       <w:color w:val="272727" w:themeColor="text1" w:themeTint="D8"/>
     </w:rPr>
   </w:style>
-  <w:style w:type="character" w:customStyle="1" w:styleId="Nagwek9Znak">
-    <w:name w:val="Nagłówek 9 Znak"/>
-    <w:basedOn w:val="Domylnaczcionkaakapitu"/>
-    <w:link w:val="Nagwek9"/>
+  <w:style w:type="character" w:customStyle="1" w:styleId="Heading9Char">
+    <w:name w:val="Heading 9 Char"/>
+    <w:basedOn w:val="DefaultParagraphFont"/>
+    <w:link w:val="Heading9"/>
     <w:uiPriority w:val="9"/>
     <w:semiHidden/>
     <w:rsid w:val="00242A35"/>
@@ -1885,11 +2739,11 @@
       <w:color w:val="272727" w:themeColor="text1" w:themeTint="D8"/>
     </w:rPr>
   </w:style>
-  <w:style w:type="paragraph" w:styleId="Tytu">
+  <w:style w:type="paragraph" w:styleId="Title">
     <w:name w:val="Title"/>
-    <w:basedOn w:val="Normalny"/>
-    <w:next w:val="Normalny"/>
-    <w:link w:val="TytuZnak"/>
+    <w:basedOn w:val="Normal"/>
+    <w:next w:val="Normal"/>
+    <w:link w:val="TitleChar"/>
     <w:uiPriority w:val="10"/>
     <w:qFormat/>
     <w:rsid w:val="00242A35"/>
@@ -1905,10 +2759,10 @@
       <w:szCs w:val="56"/>
     </w:rPr>
   </w:style>
-  <w:style w:type="character" w:customStyle="1" w:styleId="TytuZnak">
-    <w:name w:val="Tytuł Znak"/>
-    <w:basedOn w:val="Domylnaczcionkaakapitu"/>
-    <w:link w:val="Tytu"/>
+  <w:style w:type="character" w:customStyle="1" w:styleId="TitleChar">
+    <w:name w:val="Title Char"/>
+    <w:basedOn w:val="DefaultParagraphFont"/>
+    <w:link w:val="Title"/>
     <w:uiPriority w:val="10"/>
     <w:rsid w:val="00242A35"/>
     <w:rPr>
@@ -1919,11 +2773,11 @@
       <w:szCs w:val="56"/>
     </w:rPr>
   </w:style>
-  <w:style w:type="paragraph" w:styleId="Podtytu">
+  <w:style w:type="paragraph" w:styleId="Subtitle">
     <w:name w:val="Subtitle"/>
-    <w:basedOn w:val="Normalny"/>
-    <w:next w:val="Normalny"/>
-    <w:link w:val="PodtytuZnak"/>
+    <w:basedOn w:val="Normal"/>
+    <w:next w:val="Normal"/>
+    <w:link w:val="SubtitleChar"/>
     <w:uiPriority w:val="11"/>
     <w:qFormat/>
     <w:rsid w:val="00242A35"/>
@@ -1940,10 +2794,10 @@
       <w:szCs w:val="28"/>
     </w:rPr>
   </w:style>
-  <w:style w:type="character" w:customStyle="1" w:styleId="PodtytuZnak">
-    <w:name w:val="Podtytuł Znak"/>
-    <w:basedOn w:val="Domylnaczcionkaakapitu"/>
-    <w:link w:val="Podtytu"/>
+  <w:style w:type="character" w:customStyle="1" w:styleId="SubtitleChar">
+    <w:name w:val="Subtitle Char"/>
+    <w:basedOn w:val="DefaultParagraphFont"/>
+    <w:link w:val="Subtitle"/>
     <w:uiPriority w:val="11"/>
     <w:rsid w:val="00242A35"/>
     <w:rPr>
@@ -1954,11 +2808,11 @@
       <w:szCs w:val="28"/>
     </w:rPr>
   </w:style>
-  <w:style w:type="paragraph" w:styleId="Cytat">
+  <w:style w:type="paragraph" w:styleId="Quote">
     <w:name w:val="Quote"/>
-    <w:basedOn w:val="Normalny"/>
-    <w:next w:val="Normalny"/>
-    <w:link w:val="CytatZnak"/>
+    <w:basedOn w:val="Normal"/>
+    <w:next w:val="Normal"/>
+    <w:link w:val="QuoteChar"/>
     <w:uiPriority w:val="29"/>
     <w:qFormat/>
     <w:rsid w:val="00242A35"/>
@@ -1972,10 +2826,10 @@
       <w:color w:val="404040" w:themeColor="text1" w:themeTint="BF"/>
     </w:rPr>
   </w:style>
-  <w:style w:type="character" w:customStyle="1" w:styleId="CytatZnak">
-    <w:name w:val="Cytat Znak"/>
-    <w:basedOn w:val="Domylnaczcionkaakapitu"/>
-    <w:link w:val="Cytat"/>
+  <w:style w:type="character" w:customStyle="1" w:styleId="QuoteChar">
+    <w:name w:val="Quote Char"/>
+    <w:basedOn w:val="DefaultParagraphFont"/>
+    <w:link w:val="Quote"/>
     <w:uiPriority w:val="29"/>
     <w:rsid w:val="00242A35"/>
     <w:rPr>
@@ -1984,9 +2838,9 @@
       <w:color w:val="404040" w:themeColor="text1" w:themeTint="BF"/>
     </w:rPr>
   </w:style>
-  <w:style w:type="paragraph" w:styleId="Akapitzlist">
+  <w:style w:type="paragraph" w:styleId="ListParagraph">
     <w:name w:val="List Paragraph"/>
-    <w:basedOn w:val="Normalny"/>
+    <w:basedOn w:val="Normal"/>
     <w:uiPriority w:val="34"/>
     <w:qFormat/>
     <w:rsid w:val="00242A35"/>
@@ -1995,9 +2849,9 @@
       <w:contextualSpacing/>
     </w:pPr>
   </w:style>
-  <w:style w:type="character" w:styleId="Wyrnienieintensywne">
+  <w:style w:type="character" w:styleId="IntenseEmphasis">
     <w:name w:val="Intense Emphasis"/>
-    <w:basedOn w:val="Domylnaczcionkaakapitu"/>
+    <w:basedOn w:val="DefaultParagraphFont"/>
     <w:uiPriority w:val="21"/>
     <w:qFormat/>
     <w:rsid w:val="00242A35"/>
@@ -2007,11 +2861,11 @@
       <w:color w:val="0F4761" w:themeColor="accent1" w:themeShade="BF"/>
     </w:rPr>
   </w:style>
-  <w:style w:type="paragraph" w:styleId="Cytatintensywny">
+  <w:style w:type="paragraph" w:styleId="IntenseQuote">
     <w:name w:val="Intense Quote"/>
-    <w:basedOn w:val="Normalny"/>
-    <w:next w:val="Normalny"/>
-    <w:link w:val="CytatintensywnyZnak"/>
+    <w:basedOn w:val="Normal"/>
+    <w:next w:val="Normal"/>
+    <w:link w:val="IntenseQuoteChar"/>
     <w:uiPriority w:val="30"/>
     <w:qFormat/>
     <w:rsid w:val="00242A35"/>
@@ -2030,10 +2884,10 @@
       <w:color w:val="0F4761" w:themeColor="accent1" w:themeShade="BF"/>
     </w:rPr>
   </w:style>
-  <w:style w:type="character" w:customStyle="1" w:styleId="CytatintensywnyZnak">
-    <w:name w:val="Cytat intensywny Znak"/>
-    <w:basedOn w:val="Domylnaczcionkaakapitu"/>
-    <w:link w:val="Cytatintensywny"/>
+  <w:style w:type="character" w:customStyle="1" w:styleId="IntenseQuoteChar">
+    <w:name w:val="Intense Quote Char"/>
+    <w:basedOn w:val="DefaultParagraphFont"/>
+    <w:link w:val="IntenseQuote"/>
     <w:uiPriority w:val="30"/>
     <w:rsid w:val="00242A35"/>
     <w:rPr>
@@ -2042,9 +2896,9 @@
       <w:color w:val="0F4761" w:themeColor="accent1" w:themeShade="BF"/>
     </w:rPr>
   </w:style>
-  <w:style w:type="character" w:styleId="Odwoanieintensywne">
+  <w:style w:type="character" w:styleId="IntenseReference">
     <w:name w:val="Intense Reference"/>
-    <w:basedOn w:val="Domylnaczcionkaakapitu"/>
+    <w:basedOn w:val="DefaultParagraphFont"/>
     <w:uiPriority w:val="32"/>
     <w:qFormat/>
     <w:rsid w:val="00242A35"/>

</xml_diff>

<commit_message>
Test on new comp
</commit_message>
<xml_diff>
--- a/Continuous Integration and Continuous Delivery.docx
+++ b/Continuous Integration and Continuous Delivery.docx
@@ -1980,6 +1980,11 @@
             </a:graphic>
           </wp:inline>
         </w:drawing>
+      </w:r>
+    </w:p>
+    <w:p>
+      <w:r>
+        <w:t>test</w:t>
       </w:r>
     </w:p>
     <w:p/>

</xml_diff>